<commit_message>
task 2 and zvit  changed
</commit_message>
<xml_diff>
--- a/lab1/zvit-lab1.docx
+++ b/lab1/zvit-lab1.docx
@@ -471,7 +471,7 @@
       <w:pPr>
         <w:spacing w:line="240" w:lineRule="auto"/>
         <w:ind w:firstLine="709"/>
-        <w:jc w:val="both"/>
+        <w:jc w:val="center"/>
         <w:rPr>
           <w:rFonts w:ascii="Times New Roman" w:eastAsia="Times New Roman" w:hAnsi="Times New Roman" w:cs="Times New Roman"/>
           <w:sz w:val="28"/>
@@ -1081,7 +1081,26 @@
         </w:rPr>
         <w:t xml:space="preserve">Посилання: </w:t>
       </w:r>
-      <w:r>
+      <w:hyperlink r:id="rId7" w:history="1">
+        <w:r>
+          <w:rPr>
+            <w:rStyle w:val="Hyperlink"/>
+            <w:rFonts w:ascii="Times New Roman" w:eastAsia="Times New Roman" w:hAnsi="Times New Roman" w:cs="Times New Roman"/>
+            <w:b/>
+            <w:bCs/>
+            <w:sz w:val="28"/>
+            <w:szCs w:val="28"/>
+            <w:lang w:val="uk-UA"/>
+          </w:rPr>
+          <w:t>https://github.com/albinapetrus/MetodyProgramnoi</w:t>
+        </w:r>
+      </w:hyperlink>
+    </w:p>
+    <w:p>
+      <w:pPr>
+        <w:spacing w:line="240" w:lineRule="auto"/>
+        <w:ind w:firstLine="709"/>
+        <w:jc w:val="both"/>
         <w:rPr>
           <w:rFonts w:ascii="Times New Roman" w:eastAsia="Times New Roman" w:hAnsi="Times New Roman" w:cs="Times New Roman"/>
           <w:b/>
@@ -1090,18 +1109,46 @@
           <w:szCs w:val="28"/>
           <w:lang w:val="uk-UA"/>
         </w:rPr>
-        <w:t>https://github.com/albinapetrus/MetodyProgramnoi</w:t>
-      </w:r>
+      </w:pPr>
     </w:p>
     <w:p>
       <w:pPr>
         <w:spacing w:line="240" w:lineRule="auto"/>
         <w:ind w:firstLine="709"/>
-        <w:jc w:val="both"/>
+        <w:jc w:val="center"/>
         <w:rPr>
           <w:rFonts w:ascii="Times New Roman" w:eastAsia="Times New Roman" w:hAnsi="Times New Roman" w:cs="Times New Roman"/>
+          <w:b/>
+          <w:bCs/>
           <w:sz w:val="28"/>
           <w:szCs w:val="28"/>
+          <w:lang w:val="uk-UA"/>
+        </w:rPr>
+      </w:pPr>
+      <w:r>
+        <w:rPr>
+          <w:rFonts w:ascii="Times New Roman" w:eastAsia="Times New Roman" w:hAnsi="Times New Roman" w:cs="Times New Roman"/>
+          <w:b/>
+          <w:bCs/>
+          <w:sz w:val="28"/>
+          <w:szCs w:val="28"/>
+          <w:lang w:val="uk-UA"/>
+        </w:rPr>
+        <w:t>Хід роботи:</w:t>
+      </w:r>
+    </w:p>
+    <w:p>
+      <w:pPr>
+        <w:spacing w:line="240" w:lineRule="auto"/>
+        <w:ind w:firstLine="709"/>
+        <w:jc w:val="center"/>
+        <w:rPr>
+          <w:rFonts w:ascii="Times New Roman" w:eastAsia="Times New Roman" w:hAnsi="Times New Roman" w:cs="Times New Roman"/>
+          <w:b/>
+          <w:bCs/>
+          <w:sz w:val="28"/>
+          <w:szCs w:val="28"/>
+          <w:lang w:val="uk-UA"/>
         </w:rPr>
       </w:pPr>
     </w:p>
@@ -3874,6 +3921,7 @@
           <w:szCs w:val="21"/>
           <w:lang w:val="uk-UA" w:eastAsia="uk-UA"/>
         </w:rPr>
+        <w:lastRenderedPageBreak/>
         <w:t xml:space="preserve">            </w:t>
       </w:r>
       <w:r>
@@ -7010,6 +7058,7 @@
           <w:szCs w:val="21"/>
           <w:lang w:val="uk-UA" w:eastAsia="uk-UA"/>
         </w:rPr>
+        <w:lastRenderedPageBreak/>
         <w:t>&lt;/</w:t>
       </w:r>
       <w:r>
@@ -7096,7 +7145,6 @@
           <w:szCs w:val="21"/>
           <w:lang w:val="uk-UA" w:eastAsia="uk-UA"/>
         </w:rPr>
-        <w:lastRenderedPageBreak/>
         <w:t xml:space="preserve">    </w:t>
       </w:r>
       <w:r>
@@ -11684,6 +11732,7 @@
           <w:szCs w:val="21"/>
           <w:lang w:val="uk-UA" w:eastAsia="uk-UA"/>
         </w:rPr>
+        <w:lastRenderedPageBreak/>
         <w:t xml:space="preserve">    </w:t>
       </w:r>
       <w:r>
@@ -11870,7 +11919,6 @@
           <w:szCs w:val="21"/>
           <w:lang w:val="uk-UA" w:eastAsia="uk-UA"/>
         </w:rPr>
-        <w:lastRenderedPageBreak/>
         <w:t xml:space="preserve">        </w:t>
       </w:r>
       <w:r>
@@ -15271,6 +15319,7 @@
           <w:szCs w:val="21"/>
           <w:lang w:val="uk-UA" w:eastAsia="uk-UA"/>
         </w:rPr>
+        <w:lastRenderedPageBreak/>
         <w:t xml:space="preserve">            </w:t>
       </w:r>
       <w:r>
@@ -15397,7 +15446,6 @@
           <w:szCs w:val="21"/>
           <w:lang w:val="uk-UA" w:eastAsia="uk-UA"/>
         </w:rPr>
-        <w:lastRenderedPageBreak/>
         <w:t>                .</w:t>
       </w:r>
       <w:r>
@@ -18294,6 +18342,7 @@
           <w:szCs w:val="21"/>
           <w:lang w:val="uk-UA" w:eastAsia="uk-UA"/>
         </w:rPr>
+        <w:lastRenderedPageBreak/>
         <w:t xml:space="preserve">            </w:t>
       </w:r>
       <w:r>
@@ -18670,7 +18719,6 @@
           <w:szCs w:val="21"/>
           <w:lang w:val="uk-UA" w:eastAsia="uk-UA"/>
         </w:rPr>
-        <w:lastRenderedPageBreak/>
         <w:t xml:space="preserve">        </w:t>
       </w:r>
       <w:r>
@@ -21458,45 +21506,12 @@
           <w:sz w:val="27"/>
           <w:szCs w:val="27"/>
           <w:shd w:val="clear" w:color="auto" w:fill="F8F9FA"/>
-          <w:lang w:val="ru-RU"/>
-        </w:rPr>
-      </w:pPr>
-    </w:p>
-    <w:p>
-      <w:pPr>
-        <w:rPr>
-          <w:rFonts w:ascii="Times New Roman" w:eastAsia="Times New Roman" w:hAnsi="Times New Roman" w:cs="Times New Roman"/>
-          <w:color w:val="1D2125"/>
-          <w:sz w:val="27"/>
-          <w:szCs w:val="27"/>
-          <w:shd w:val="clear" w:color="auto" w:fill="F8F9FA"/>
-        </w:rPr>
-      </w:pPr>
-    </w:p>
-    <w:p>
-      <w:pPr>
-        <w:rPr>
-          <w:rFonts w:ascii="Times New Roman" w:eastAsia="Times New Roman" w:hAnsi="Times New Roman" w:cs="Times New Roman"/>
-          <w:color w:val="1D2125"/>
-          <w:sz w:val="27"/>
-          <w:szCs w:val="27"/>
-          <w:shd w:val="clear" w:color="auto" w:fill="F8F9FA"/>
-        </w:rPr>
-      </w:pPr>
-    </w:p>
-    <w:p>
-      <w:pPr>
-        <w:rPr>
-          <w:rFonts w:ascii="Times New Roman" w:eastAsia="Times New Roman" w:hAnsi="Times New Roman" w:cs="Times New Roman"/>
-          <w:color w:val="1D2125"/>
-          <w:sz w:val="27"/>
-          <w:szCs w:val="27"/>
-          <w:shd w:val="clear" w:color="auto" w:fill="F8F9FA"/>
-        </w:rPr>
-      </w:pPr>
-    </w:p>
-    <w:p>
-      <w:pPr>
+        </w:rPr>
+      </w:pPr>
+    </w:p>
+    <w:p>
+      <w:pPr>
+        <w:jc w:val="center"/>
         <w:rPr>
           <w:rFonts w:ascii="Times New Roman" w:eastAsia="Times New Roman" w:hAnsi="Times New Roman" w:cs="Times New Roman"/>
           <w:b/>
@@ -21515,7 +21530,7 @@
           <w:szCs w:val="27"/>
           <w:shd w:val="clear" w:color="auto" w:fill="F8F9FA"/>
         </w:rPr>
-        <w:t xml:space="preserve"> Скріншот роботи програми:</w:t>
+        <w:t>Скріншот роботи програми:</w:t>
       </w:r>
     </w:p>
     <w:p>
@@ -21533,16 +21548,15 @@
         <w:rPr>
           <w:rFonts w:ascii="Times New Roman" w:eastAsia="Times New Roman" w:hAnsi="Times New Roman" w:cs="Times New Roman"/>
           <w:b/>
-          <w:noProof/>
           <w:color w:val="1D2125"/>
           <w:sz w:val="27"/>
           <w:szCs w:val="27"/>
           <w:shd w:val="clear" w:color="auto" w:fill="F8F9FA"/>
         </w:rPr>
         <w:drawing>
-          <wp:inline distT="0" distB="0" distL="0" distR="0" wp14:anchorId="00C8018C" wp14:editId="5E6A2795">
-            <wp:extent cx="1574800" cy="2224542"/>
-            <wp:effectExtent l="0" t="0" r="6350" b="4445"/>
+          <wp:inline distT="0" distB="0" distL="0" distR="0" wp14:anchorId="5DB960F5" wp14:editId="222F66E6">
+            <wp:extent cx="5733415" cy="2842260"/>
+            <wp:effectExtent l="0" t="0" r="635" b="0"/>
             <wp:docPr id="1" name="Picture 1"/>
             <wp:cNvGraphicFramePr>
               <a:graphicFrameLocks xmlns:a="http://schemas.openxmlformats.org/drawingml/2006/main" noChangeAspect="1"/>
@@ -21555,7 +21569,7 @@
                     <pic:cNvPicPr/>
                   </pic:nvPicPr>
                   <pic:blipFill>
-                    <a:blip r:embed="rId7"/>
+                    <a:blip r:embed="rId8"/>
                     <a:stretch>
                       <a:fillRect/>
                     </a:stretch>
@@ -21563,7 +21577,7 @@
                   <pic:spPr>
                     <a:xfrm>
                       <a:off x="0" y="0"/>
-                      <a:ext cx="1578210" cy="2229358"/>
+                      <a:ext cx="5733415" cy="2842260"/>
                     </a:xfrm>
                     <a:prstGeom prst="rect">
                       <a:avLst/>
@@ -21590,47 +21604,7 @@
     </w:p>
     <w:p>
       <w:pPr>
-        <w:rPr>
-          <w:rFonts w:ascii="Times New Roman" w:eastAsia="Times New Roman" w:hAnsi="Times New Roman" w:cs="Times New Roman"/>
-          <w:b/>
-          <w:color w:val="1D2125"/>
-          <w:sz w:val="27"/>
-          <w:szCs w:val="27"/>
-          <w:shd w:val="clear" w:color="auto" w:fill="F8F9FA"/>
-        </w:rPr>
-      </w:pPr>
-    </w:p>
-    <w:p>
-      <w:pPr>
-        <w:rPr>
-          <w:rFonts w:ascii="Times New Roman" w:eastAsia="Times New Roman" w:hAnsi="Times New Roman" w:cs="Times New Roman"/>
-          <w:b/>
-          <w:color w:val="1D2125"/>
-          <w:sz w:val="27"/>
-          <w:szCs w:val="27"/>
-          <w:shd w:val="clear" w:color="auto" w:fill="F8F9FA"/>
-        </w:rPr>
-      </w:pPr>
-    </w:p>
-    <w:p>
-      <w:pPr>
-        <w:rPr>
-          <w:rFonts w:ascii="Times New Roman" w:eastAsia="Times New Roman" w:hAnsi="Times New Roman" w:cs="Times New Roman"/>
-          <w:color w:val="1D2125"/>
-          <w:sz w:val="28"/>
-          <w:szCs w:val="28"/>
-        </w:rPr>
-      </w:pPr>
-      <w:r>
-        <w:rPr>
-          <w:rFonts w:ascii="Times New Roman" w:hAnsi="Times New Roman" w:cs="Times New Roman"/>
-          <w:b/>
-          <w:sz w:val="28"/>
-          <w:szCs w:val="28"/>
-        </w:rPr>
-        <w:t>Висновок:</w:t>
-      </w:r>
-      <w:r>
+        <w:jc w:val="center"/>
         <w:rPr>
           <w:rFonts w:ascii="Times New Roman" w:eastAsia="Times New Roman" w:hAnsi="Times New Roman" w:cs="Times New Roman"/>
           <w:b/>
@@ -21639,95 +21613,134 @@
           <w:szCs w:val="28"/>
           <w:shd w:val="clear" w:color="auto" w:fill="F8F9FA"/>
         </w:rPr>
+      </w:pPr>
+      <w:r>
+        <w:rPr>
+          <w:rFonts w:ascii="Times New Roman" w:hAnsi="Times New Roman" w:cs="Times New Roman"/>
+          <w:b/>
+          <w:sz w:val="28"/>
+          <w:szCs w:val="28"/>
+        </w:rPr>
+        <w:t>Висновок:</w:t>
+      </w:r>
+      <w:r>
+        <w:rPr>
+          <w:rFonts w:ascii="Times New Roman" w:eastAsia="Times New Roman" w:hAnsi="Times New Roman" w:cs="Times New Roman"/>
+          <w:b/>
+          <w:color w:val="1D2125"/>
+          <w:sz w:val="28"/>
+          <w:szCs w:val="28"/>
+          <w:shd w:val="clear" w:color="auto" w:fill="F8F9FA"/>
+        </w:rPr>
         <w:t xml:space="preserve"> </w:t>
       </w:r>
-      <w:r>
+    </w:p>
+    <w:p>
+      <w:pPr>
         <w:rPr>
           <w:rFonts w:ascii="Times New Roman" w:eastAsia="Times New Roman" w:hAnsi="Times New Roman" w:cs="Times New Roman"/>
           <w:color w:val="1D2125"/>
           <w:sz w:val="28"/>
           <w:szCs w:val="28"/>
         </w:rPr>
-        <w:t>В результаті виконання лабораторної роботи було розглянуто дві реалізації моделювання кінематики прямолінійного руху матеріальної точки:</w:t>
-      </w:r>
-    </w:p>
-    <w:p>
-      <w:pPr>
+      </w:pPr>
+      <w:r>
         <w:rPr>
           <w:rFonts w:ascii="Times New Roman" w:eastAsia="Times New Roman" w:hAnsi="Times New Roman" w:cs="Times New Roman"/>
           <w:color w:val="1D2125"/>
           <w:sz w:val="28"/>
           <w:szCs w:val="28"/>
-        </w:rPr>
-      </w:pPr>
-    </w:p>
-    <w:p>
-      <w:pPr>
+          <w:lang w:val="uk-UA"/>
+        </w:rPr>
+        <w:t xml:space="preserve"> </w:t>
+      </w:r>
+      <w:r>
         <w:rPr>
           <w:rFonts w:ascii="Times New Roman" w:eastAsia="Times New Roman" w:hAnsi="Times New Roman" w:cs="Times New Roman"/>
           <w:color w:val="1D2125"/>
           <w:sz w:val="28"/>
           <w:szCs w:val="28"/>
         </w:rPr>
-      </w:pPr>
-      <w:r>
+        <w:t>В результаті виконання лабораторної роботи було розглянуто дві реалізації моделювання кінематики прямолінійного руху матеріальної точки:</w:t>
+      </w:r>
+    </w:p>
+    <w:p>
+      <w:pPr>
         <w:rPr>
           <w:rFonts w:ascii="Times New Roman" w:eastAsia="Times New Roman" w:hAnsi="Times New Roman" w:cs="Times New Roman"/>
           <w:color w:val="1D2125"/>
           <w:sz w:val="28"/>
           <w:szCs w:val="28"/>
         </w:rPr>
-        <w:t>Перша частина роботи полягає у побудові траєкторії руху з використанням HTML Canvas. В цій реалізації користувач може задавати початкові умови, такі як координати, кут, початкова швидкість і прискорення, після чого будується траєкторія. Графік відображається на HTML-канвасі, що дозволяє візуалізувати рух. Користувач також має можливість вибору кольору траєкторії та очищення графіку.</w:t>
-      </w:r>
-    </w:p>
-    <w:p>
-      <w:pPr>
+      </w:pPr>
+      <w:r>
         <w:rPr>
           <w:rFonts w:ascii="Times New Roman" w:eastAsia="Times New Roman" w:hAnsi="Times New Roman" w:cs="Times New Roman"/>
           <w:color w:val="1D2125"/>
           <w:sz w:val="28"/>
           <w:szCs w:val="28"/>
-        </w:rPr>
-      </w:pPr>
-    </w:p>
-    <w:p>
-      <w:pPr>
+          <w:lang w:val="uk-UA"/>
+        </w:rPr>
+        <w:t xml:space="preserve"> </w:t>
+      </w:r>
+      <w:r>
         <w:rPr>
           <w:rFonts w:ascii="Times New Roman" w:eastAsia="Times New Roman" w:hAnsi="Times New Roman" w:cs="Times New Roman"/>
           <w:color w:val="1D2125"/>
           <w:sz w:val="28"/>
           <w:szCs w:val="28"/>
         </w:rPr>
-      </w:pPr>
-      <w:r>
+        <w:t>Перша частина роботи полягає у побудові траєкторії руху з використанням HTML Canvas. В цій реалізації користувач може задавати початкові умови, такі як координати, кут, початкова швидкість і прискорення, після чого будується траєкторія. Графік відображається на HTML-канвасі, що дозволяє візуалізувати рух. Користувач також має можливість вибору кольору траєкторії та очищення графіку.</w:t>
+      </w:r>
+    </w:p>
+    <w:p>
+      <w:pPr>
         <w:rPr>
           <w:rFonts w:ascii="Times New Roman" w:eastAsia="Times New Roman" w:hAnsi="Times New Roman" w:cs="Times New Roman"/>
           <w:color w:val="1D2125"/>
           <w:sz w:val="28"/>
           <w:szCs w:val="28"/>
         </w:rPr>
-        <w:t>Друга частина роботи полягає у покращенні попереднього рішення з використанням бібліотеки D3.js. Використання D3 дозволяє створювати більш гнучкі та масштабовані візуалізації з можливістю роботи з даними на рівні SVG елементів. Замість Canvas для побудови графіка використовується SVG, що дає більше контролю за маніпулюванням елементами графіку. Цей підхід дозволяє легше інтегрувати різні графічні елементи та забезпечує кращу підтримку інтерактивності.</w:t>
-      </w:r>
-    </w:p>
-    <w:p>
-      <w:pPr>
+      </w:pPr>
+      <w:r>
         <w:rPr>
           <w:rFonts w:ascii="Times New Roman" w:eastAsia="Times New Roman" w:hAnsi="Times New Roman" w:cs="Times New Roman"/>
           <w:color w:val="1D2125"/>
           <w:sz w:val="28"/>
           <w:szCs w:val="28"/>
-        </w:rPr>
-      </w:pPr>
-    </w:p>
-    <w:p>
-      <w:pPr>
+          <w:lang w:val="uk-UA"/>
+        </w:rPr>
+        <w:t xml:space="preserve"> </w:t>
+      </w:r>
+      <w:r>
         <w:rPr>
           <w:rFonts w:ascii="Times New Roman" w:eastAsia="Times New Roman" w:hAnsi="Times New Roman" w:cs="Times New Roman"/>
           <w:color w:val="1D2125"/>
           <w:sz w:val="28"/>
           <w:szCs w:val="28"/>
         </w:rPr>
-      </w:pPr>
+        <w:t>Друга частина роботи полягає у покращенні попереднього рішення з використанням бібліотеки D3.js. Використання D3 дозволяє створювати більш гнучкі та масштабовані візуалізації з можливістю роботи з даними на рівні SVG елементів. Замість Canvas для побудови графіка використовується SVG, що дає більше контролю за маніпулюванням елементами графіку. Цей підхід дозволяє легше інтегрувати різні графічні елементи та забезпечує кращу підтримку інтерактивності.</w:t>
+      </w:r>
+    </w:p>
+    <w:p>
+      <w:pPr>
+        <w:rPr>
+          <w:rFonts w:ascii="Times New Roman" w:eastAsia="Times New Roman" w:hAnsi="Times New Roman" w:cs="Times New Roman"/>
+          <w:color w:val="1D2125"/>
+          <w:sz w:val="28"/>
+          <w:szCs w:val="28"/>
+        </w:rPr>
+      </w:pPr>
+      <w:r>
+        <w:rPr>
+          <w:rFonts w:ascii="Times New Roman" w:eastAsia="Times New Roman" w:hAnsi="Times New Roman" w:cs="Times New Roman"/>
+          <w:color w:val="1D2125"/>
+          <w:sz w:val="28"/>
+          <w:szCs w:val="28"/>
+          <w:lang w:val="uk-UA"/>
+        </w:rPr>
+        <w:t xml:space="preserve"> </w:t>
+      </w:r>
       <w:r>
         <w:rPr>
           <w:rFonts w:ascii="Times New Roman" w:eastAsia="Times New Roman" w:hAnsi="Times New Roman" w:cs="Times New Roman"/>
@@ -22553,12 +22566,23 @@
     <w:name w:val="Hyperlink"/>
     <w:basedOn w:val="DefaultParagraphFont"/>
     <w:uiPriority w:val="99"/>
-    <w:semiHidden/>
     <w:unhideWhenUsed/>
     <w:rsid w:val="008938DB"/>
     <w:rPr>
       <w:color w:val="0000FF"/>
       <w:u w:val="single"/>
+    </w:rPr>
+  </w:style>
+  <w:style w:type="character" w:styleId="UnresolvedMention">
+    <w:name w:val="Unresolved Mention"/>
+    <w:basedOn w:val="DefaultParagraphFont"/>
+    <w:uiPriority w:val="99"/>
+    <w:semiHidden/>
+    <w:unhideWhenUsed/>
+    <w:rsid w:val="008E7925"/>
+    <w:rPr>
+      <w:color w:val="605E5C"/>
+      <w:shd w:val="clear" w:color="auto" w:fill="E1DFDD"/>
     </w:rPr>
   </w:style>
 </w:styles>

</xml_diff>